<commit_message>
sửa bài tập ma giả lưu đồ
</commit_message>
<xml_diff>
--- a/ss3_code/bai_tap/phan_loai_diem.docx
+++ b/ss3_code/bai_tap/phan_loai_diem.docx
@@ -4,30 +4,57 @@
   <w:body>
     <w:p>
       <w:r>
-        <w:pict>
-          <v:shapetype id="_x0000_t75" coordsize="21600,21600" o:spt="75" o:preferrelative="t" path="m@4@5l@4@11@9@11@9@5xe" filled="f" stroked="f">
-            <v:stroke joinstyle="miter"/>
-            <v:formulas>
-              <v:f eqn="if lineDrawn pixelLineWidth 0"/>
-              <v:f eqn="sum @0 1 0"/>
-              <v:f eqn="sum 0 0 @1"/>
-              <v:f eqn="prod @2 1 2"/>
-              <v:f eqn="prod @3 21600 pixelWidth"/>
-              <v:f eqn="prod @3 21600 pixelHeight"/>
-              <v:f eqn="sum @0 0 1"/>
-              <v:f eqn="prod @6 1 2"/>
-              <v:f eqn="prod @7 21600 pixelWidth"/>
-              <v:f eqn="sum @8 21600 0"/>
-              <v:f eqn="prod @7 21600 pixelHeight"/>
-              <v:f eqn="sum @10 21600 0"/>
-            </v:formulas>
-            <v:path o:extrusionok="f" gradientshapeok="t" o:connecttype="rect"/>
-            <o:lock v:ext="edit" aspectratio="t"/>
-          </v:shapetype>
-          <v:shape id="_x0000_i1025" type="#_x0000_t75" style="width:468pt;height:354pt">
-            <v:imagedata r:id="rId4" o:title="baitap5"/>
-          </v:shape>
-        </w:pict>
+        <w:rPr>
+          <w:noProof/>
+        </w:rPr>
+        <w:drawing>
+          <wp:inline distT="0" distB="0" distL="0" distR="0">
+            <wp:extent cx="5943600" cy="4012466"/>
+            <wp:effectExtent l="0" t="0" r="0" b="7620"/>
+            <wp:docPr id="1" name="Picture 1" descr="C:\Users\Vanxuan\Downloads\Untitled Diagram.drawio.png"/>
+            <wp:cNvGraphicFramePr>
+              <a:graphicFrameLocks xmlns:a="http://schemas.openxmlformats.org/drawingml/2006/main" noChangeAspect="1"/>
+            </wp:cNvGraphicFramePr>
+            <a:graphic xmlns:a="http://schemas.openxmlformats.org/drawingml/2006/main">
+              <a:graphicData uri="http://schemas.openxmlformats.org/drawingml/2006/picture">
+                <pic:pic xmlns:pic="http://schemas.openxmlformats.org/drawingml/2006/picture">
+                  <pic:nvPicPr>
+                    <pic:cNvPr id="0" name="Picture 3" descr="C:\Users\Vanxuan\Downloads\Untitled Diagram.drawio.png"/>
+                    <pic:cNvPicPr>
+                      <a:picLocks noChangeAspect="1" noChangeArrowheads="1"/>
+                    </pic:cNvPicPr>
+                  </pic:nvPicPr>
+                  <pic:blipFill>
+                    <a:blip r:embed="rId4">
+                      <a:extLst>
+                        <a:ext uri="{28A0092B-C50C-407E-A947-70E740481C1C}">
+                          <a14:useLocalDpi xmlns:a14="http://schemas.microsoft.com/office/drawing/2010/main" val="0"/>
+                        </a:ext>
+                      </a:extLst>
+                    </a:blip>
+                    <a:srcRect/>
+                    <a:stretch>
+                      <a:fillRect/>
+                    </a:stretch>
+                  </pic:blipFill>
+                  <pic:spPr bwMode="auto">
+                    <a:xfrm>
+                      <a:off x="0" y="0"/>
+                      <a:ext cx="5943600" cy="4012466"/>
+                    </a:xfrm>
+                    <a:prstGeom prst="rect">
+                      <a:avLst/>
+                    </a:prstGeom>
+                    <a:noFill/>
+                    <a:ln>
+                      <a:noFill/>
+                    </a:ln>
+                  </pic:spPr>
+                </pic:pic>
+              </a:graphicData>
+            </a:graphic>
+          </wp:inline>
+        </w:drawing>
       </w:r>
     </w:p>
     <w:p/>
@@ -104,12 +131,23 @@
           <w:tab w:val="left" w:pos="1440"/>
         </w:tabs>
       </w:pPr>
+    </w:p>
+    <w:p>
+      <w:pPr>
+        <w:tabs>
+          <w:tab w:val="left" w:pos="1440"/>
+        </w:tabs>
+      </w:pPr>
+    </w:p>
+    <w:p>
+      <w:pPr>
+        <w:tabs>
+          <w:tab w:val="left" w:pos="1440"/>
+        </w:tabs>
+      </w:pPr>
       <w:r>
         <w:lastRenderedPageBreak/>
-        <w:t>B</w:t>
-      </w:r>
-      <w:r>
-        <w:t>egin</w:t>
+        <w:t>Begin</w:t>
       </w:r>
     </w:p>
     <w:p>
@@ -139,13 +177,7 @@
         </w:tabs>
       </w:pPr>
       <w:r>
-        <w:t xml:space="preserve">   </w:t>
-      </w:r>
-      <w:r>
-        <w:t xml:space="preserve">     </w:t>
-      </w:r>
-      <w:r>
-        <w:t>display Loai A</w:t>
+        <w:t xml:space="preserve">        display Loai A</w:t>
       </w:r>
     </w:p>
     <w:p>
@@ -165,151 +197,100 @@
         </w:tabs>
       </w:pPr>
       <w:r>
-        <w:t xml:space="preserve">   </w:t>
-      </w:r>
-      <w:r>
-        <w:t xml:space="preserve">    </w:t>
-      </w:r>
-      <w:r>
-        <w:t xml:space="preserve"> if Diem&gt;=60</w:t>
-      </w:r>
-    </w:p>
-    <w:p>
-      <w:pPr>
-        <w:tabs>
-          <w:tab w:val="left" w:pos="1440"/>
-        </w:tabs>
-      </w:pPr>
-      <w:r>
-        <w:t xml:space="preserve">   </w:t>
-      </w:r>
-      <w:r>
-        <w:t xml:space="preserve">    </w:t>
-      </w:r>
-      <w:r>
-        <w:t xml:space="preserve"> display Loai B</w:t>
-      </w:r>
-    </w:p>
-    <w:p>
-      <w:pPr>
-        <w:tabs>
-          <w:tab w:val="left" w:pos="1440"/>
-        </w:tabs>
-      </w:pPr>
-      <w:r>
-        <w:t xml:space="preserve">   </w:t>
-      </w:r>
-      <w:r>
-        <w:t xml:space="preserve">    </w:t>
-      </w:r>
-      <w:r>
-        <w:t xml:space="preserve"> else </w:t>
-      </w:r>
-    </w:p>
-    <w:p>
-      <w:pPr>
-        <w:tabs>
-          <w:tab w:val="left" w:pos="1440"/>
-        </w:tabs>
-      </w:pPr>
-      <w:r>
-        <w:t xml:space="preserve">        </w:t>
-      </w:r>
-      <w:r>
-        <w:t xml:space="preserve">      </w:t>
-      </w:r>
-      <w:r>
-        <w:t>if Diem&gt;=45</w:t>
-      </w:r>
-    </w:p>
-    <w:p>
-      <w:pPr>
-        <w:tabs>
-          <w:tab w:val="left" w:pos="1440"/>
-        </w:tabs>
-      </w:pPr>
-      <w:r>
-        <w:t xml:space="preserve">     </w:t>
-      </w:r>
-      <w:r>
-        <w:t xml:space="preserve">      </w:t>
-      </w:r>
-      <w:r>
-        <w:t xml:space="preserve">   display Loai C</w:t>
-      </w:r>
-    </w:p>
-    <w:p>
-      <w:pPr>
-        <w:tabs>
-          <w:tab w:val="left" w:pos="1440"/>
-        </w:tabs>
-      </w:pPr>
-      <w:r>
-        <w:t xml:space="preserve">       </w:t>
-      </w:r>
-      <w:r>
-        <w:t xml:space="preserve">     </w:t>
-      </w:r>
-      <w:r>
-        <w:t xml:space="preserve"> else</w:t>
-      </w:r>
-    </w:p>
-    <w:p>
-      <w:pPr>
-        <w:tabs>
-          <w:tab w:val="left" w:pos="1440"/>
-        </w:tabs>
-      </w:pPr>
-      <w:r>
-        <w:t xml:space="preserve">         </w:t>
-      </w:r>
-      <w:r>
-        <w:t xml:space="preserve">       </w:t>
-      </w:r>
-      <w:r>
-        <w:t xml:space="preserve"> if Diem&gt;=35</w:t>
-      </w:r>
-    </w:p>
-    <w:p>
-      <w:pPr>
-        <w:tabs>
-          <w:tab w:val="left" w:pos="1440"/>
-        </w:tabs>
-      </w:pPr>
-      <w:r>
-        <w:t xml:space="preserve">         </w:t>
-      </w:r>
-      <w:r>
-        <w:t xml:space="preserve">      </w:t>
-      </w:r>
-      <w:r>
-        <w:t xml:space="preserve"> display Loai D</w:t>
-      </w:r>
-    </w:p>
-    <w:p>
-      <w:pPr>
-        <w:tabs>
-          <w:tab w:val="left" w:pos="1440"/>
-        </w:tabs>
-      </w:pPr>
-      <w:r>
-        <w:t xml:space="preserve">        </w:t>
-      </w:r>
-      <w:r>
-        <w:t xml:space="preserve">      </w:t>
+        <w:t xml:space="preserve">        if Diem&gt;=60</w:t>
+      </w:r>
+    </w:p>
+    <w:p>
+      <w:pPr>
+        <w:tabs>
+          <w:tab w:val="left" w:pos="1440"/>
+        </w:tabs>
+      </w:pPr>
+      <w:r>
+        <w:t xml:space="preserve">        display Loai B</w:t>
+      </w:r>
+    </w:p>
+    <w:p>
+      <w:pPr>
+        <w:tabs>
+          <w:tab w:val="left" w:pos="1440"/>
+        </w:tabs>
+      </w:pPr>
+      <w:r>
+        <w:t xml:space="preserve">        else </w:t>
+      </w:r>
+    </w:p>
+    <w:p>
+      <w:pPr>
+        <w:tabs>
+          <w:tab w:val="left" w:pos="1440"/>
+        </w:tabs>
+      </w:pPr>
+      <w:r>
+        <w:t xml:space="preserve">              if Diem&gt;=45</w:t>
+      </w:r>
+    </w:p>
+    <w:p>
+      <w:pPr>
+        <w:tabs>
+          <w:tab w:val="left" w:pos="1440"/>
+        </w:tabs>
+      </w:pPr>
+      <w:r>
+        <w:t xml:space="preserve">              display Loai C</w:t>
+      </w:r>
+    </w:p>
+    <w:p>
+      <w:pPr>
+        <w:tabs>
+          <w:tab w:val="left" w:pos="1440"/>
+        </w:tabs>
+      </w:pPr>
+      <w:r>
+        <w:t xml:space="preserve">             else</w:t>
+      </w:r>
+    </w:p>
+    <w:p>
+      <w:pPr>
+        <w:tabs>
+          <w:tab w:val="left" w:pos="1440"/>
+        </w:tabs>
+      </w:pPr>
+      <w:r>
+        <w:t xml:space="preserve">                 if Diem&gt;=35</w:t>
       </w:r>
       <w:bookmarkStart w:id="0" w:name="_GoBack"/>
       <w:bookmarkEnd w:id="0"/>
-      <w:r>
-        <w:t xml:space="preserve">  else Loai E</w:t>
-      </w:r>
-    </w:p>
-    <w:p>
-      <w:pPr>
-        <w:tabs>
-          <w:tab w:val="left" w:pos="1440"/>
-        </w:tabs>
-      </w:pPr>
+    </w:p>
+    <w:p>
+      <w:pPr>
+        <w:tabs>
+          <w:tab w:val="left" w:pos="1440"/>
+        </w:tabs>
+      </w:pPr>
+      <w:r>
+        <w:t xml:space="preserve">                display Loai D</w:t>
+      </w:r>
+    </w:p>
+    <w:p>
+      <w:pPr>
+        <w:tabs>
+          <w:tab w:val="left" w:pos="1440"/>
+        </w:tabs>
+      </w:pPr>
+      <w:r>
+        <w:t xml:space="preserve">                else Loai E</w:t>
+      </w:r>
+    </w:p>
+    <w:p>
+      <w:pPr>
+        <w:tabs>
+          <w:tab w:val="left" w:pos="1440"/>
+        </w:tabs>
+      </w:pPr>
+      <w:r>
+        <w:t>End</w:t>
+      </w:r>
     </w:p>
     <w:p>
       <w:pPr>

</xml_diff>